<commit_message>
fix semester, fix export
</commit_message>
<xml_diff>
--- a/public/word_template/template.docx
+++ b/public/word_template/template.docx
@@ -1014,7 +1014,24 @@
           <w:sz w:val="24"/>
           <w:szCs w:val="24"/>
         </w:rPr>
-        <w:t xml:space="preserve"> Semester 1:</w:t>
+        <w:t xml:space="preserve"> </w:t>
+      </w:r>
+      <w:r>
+        <w:rPr>
+          <w:rFonts w:ascii="Times New Roman" w:eastAsia="Times New Roman" w:hAnsi="Times New Roman" w:cs="Times New Roman"/>
+          <w:sz w:val="24"/>
+          <w:szCs w:val="24"/>
+          <w:lang w:val="en-US"/>
+        </w:rPr>
+        <w:t>${semester}</w:t>
+      </w:r>
+      <w:r>
+        <w:rPr>
+          <w:rFonts w:ascii="Times New Roman" w:eastAsia="Times New Roman" w:hAnsi="Times New Roman" w:cs="Times New Roman"/>
+          <w:sz w:val="24"/>
+          <w:szCs w:val="24"/>
+        </w:rPr>
+        <w:t>:</w:t>
       </w:r>
     </w:p>
     <w:tbl>
@@ -1227,27 +1244,7 @@
                 <w:szCs w:val="24"/>
                 <w:lang w:val="en-US"/>
               </w:rPr>
-              <w:t>${</w:t>
-            </w:r>
-            <w:proofErr w:type="spellStart"/>
-            <w:r>
-              <w:rPr>
-                <w:rFonts w:ascii="Times New Roman" w:eastAsia="Times New Roman" w:hAnsi="Times New Roman" w:cs="Times New Roman"/>
-                <w:sz w:val="24"/>
-                <w:szCs w:val="24"/>
-                <w:lang w:val="en-US"/>
-              </w:rPr>
-              <w:t>jenis_program</w:t>
-            </w:r>
-            <w:proofErr w:type="spellEnd"/>
-            <w:r>
-              <w:rPr>
-                <w:rFonts w:ascii="Times New Roman" w:eastAsia="Times New Roman" w:hAnsi="Times New Roman" w:cs="Times New Roman"/>
-                <w:sz w:val="24"/>
-                <w:szCs w:val="24"/>
-                <w:lang w:val="en-US"/>
-              </w:rPr>
-              <w:t>}</w:t>
+              <w:t>${jenis_program}</w:t>
             </w:r>
           </w:p>
         </w:tc>
@@ -1282,29 +1279,7 @@
                 <w:szCs w:val="24"/>
                 <w:lang w:val="en-US"/>
               </w:rPr>
-              <w:t>${</w:t>
-            </w:r>
-            <w:proofErr w:type="spellStart"/>
-            <w:r>
-              <w:rPr>
-                <w:rFonts w:ascii="Times New Roman" w:eastAsia="Times New Roman" w:hAnsi="Times New Roman" w:cs="Times New Roman"/>
-                <w:color w:val="000000"/>
-                <w:sz w:val="24"/>
-                <w:szCs w:val="24"/>
-                <w:lang w:val="en-US"/>
-              </w:rPr>
-              <w:t>jenis_kegiatan</w:t>
-            </w:r>
-            <w:proofErr w:type="spellEnd"/>
-            <w:r>
-              <w:rPr>
-                <w:rFonts w:ascii="Times New Roman" w:eastAsia="Times New Roman" w:hAnsi="Times New Roman" w:cs="Times New Roman"/>
-                <w:color w:val="000000"/>
-                <w:sz w:val="24"/>
-                <w:szCs w:val="24"/>
-                <w:lang w:val="en-US"/>
-              </w:rPr>
-              <w:t>}</w:t>
+              <w:t>${jenis_kegiatan}</w:t>
             </w:r>
           </w:p>
         </w:tc>
@@ -1329,27 +1304,7 @@
                 <w:szCs w:val="24"/>
                 <w:lang w:val="en-US"/>
               </w:rPr>
-              <w:t>${</w:t>
-            </w:r>
-            <w:proofErr w:type="spellStart"/>
-            <w:r>
-              <w:rPr>
-                <w:rFonts w:ascii="Times New Roman" w:eastAsia="Times New Roman" w:hAnsi="Times New Roman" w:cs="Times New Roman"/>
-                <w:sz w:val="24"/>
-                <w:szCs w:val="24"/>
-                <w:lang w:val="en-US"/>
-              </w:rPr>
-              <w:t>waktu_kegiatan</w:t>
-            </w:r>
-            <w:proofErr w:type="spellEnd"/>
-            <w:r>
-              <w:rPr>
-                <w:rFonts w:ascii="Times New Roman" w:eastAsia="Times New Roman" w:hAnsi="Times New Roman" w:cs="Times New Roman"/>
-                <w:sz w:val="24"/>
-                <w:szCs w:val="24"/>
-                <w:lang w:val="en-US"/>
-              </w:rPr>
-              <w:t>}</w:t>
+              <w:t>${waktu_kegiatan}</w:t>
             </w:r>
           </w:p>
         </w:tc>
@@ -1374,27 +1329,7 @@
                 <w:szCs w:val="24"/>
                 <w:lang w:val="en-US"/>
               </w:rPr>
-              <w:t>${</w:t>
-            </w:r>
-            <w:proofErr w:type="spellStart"/>
-            <w:r>
-              <w:rPr>
-                <w:rFonts w:ascii="Times New Roman" w:eastAsia="Times New Roman" w:hAnsi="Times New Roman" w:cs="Times New Roman"/>
-                <w:sz w:val="24"/>
-                <w:szCs w:val="24"/>
-                <w:lang w:val="en-US"/>
-              </w:rPr>
-              <w:t>keterangan</w:t>
-            </w:r>
-            <w:proofErr w:type="spellEnd"/>
-            <w:r>
-              <w:rPr>
-                <w:rFonts w:ascii="Times New Roman" w:eastAsia="Times New Roman" w:hAnsi="Times New Roman" w:cs="Times New Roman"/>
-                <w:sz w:val="24"/>
-                <w:szCs w:val="24"/>
-                <w:lang w:val="en-US"/>
-              </w:rPr>
-              <w:t>}</w:t>
+              <w:t>${keterangan}</w:t>
             </w:r>
           </w:p>
         </w:tc>
@@ -4343,7 +4278,27 @@
                                 <w:sz w:val="36"/>
                                 <w:lang w:val="en-US"/>
                               </w:rPr>
-                              <w:t>{year}</w:t>
+                              <w:t>{year</w:t>
+                            </w:r>
+                            <w:r>
+                              <w:rPr>
+                                <w:rFonts w:ascii="Jim Nightshade" w:eastAsia="Jim Nightshade" w:hAnsi="Jim Nightshade" w:cs="Jim Nightshade"/>
+                                <w:b/>
+                                <w:color w:val="000000"/>
+                                <w:sz w:val="36"/>
+                                <w:lang w:val="en-US"/>
+                              </w:rPr>
+                              <w:t>2</w:t>
+                            </w:r>
+                            <w:r>
+                              <w:rPr>
+                                <w:rFonts w:ascii="Jim Nightshade" w:eastAsia="Jim Nightshade" w:hAnsi="Jim Nightshade" w:cs="Jim Nightshade"/>
+                                <w:b/>
+                                <w:color w:val="000000"/>
+                                <w:sz w:val="36"/>
+                                <w:lang w:val="en-US"/>
+                              </w:rPr>
+                              <w:t>}</w:t>
                             </w:r>
                             <w:r>
                               <w:rPr>
@@ -4392,7 +4347,7 @@
                                 <w:sz w:val="36"/>
                                 <w:lang w:val="en-US"/>
                               </w:rPr>
-                              <w:t>2</w:t>
+                              <w:t>3</w:t>
                             </w:r>
                             <w:r>
                               <w:rPr>
@@ -4459,7 +4414,27 @@
                           <w:sz w:val="36"/>
                           <w:lang w:val="en-US"/>
                         </w:rPr>
-                        <w:t>{year}</w:t>
+                        <w:t>{year</w:t>
+                      </w:r>
+                      <w:r>
+                        <w:rPr>
+                          <w:rFonts w:ascii="Jim Nightshade" w:eastAsia="Jim Nightshade" w:hAnsi="Jim Nightshade" w:cs="Jim Nightshade"/>
+                          <w:b/>
+                          <w:color w:val="000000"/>
+                          <w:sz w:val="36"/>
+                          <w:lang w:val="en-US"/>
+                        </w:rPr>
+                        <w:t>2</w:t>
+                      </w:r>
+                      <w:r>
+                        <w:rPr>
+                          <w:rFonts w:ascii="Jim Nightshade" w:eastAsia="Jim Nightshade" w:hAnsi="Jim Nightshade" w:cs="Jim Nightshade"/>
+                          <w:b/>
+                          <w:color w:val="000000"/>
+                          <w:sz w:val="36"/>
+                          <w:lang w:val="en-US"/>
+                        </w:rPr>
+                        <w:t>}</w:t>
                       </w:r>
                       <w:r>
                         <w:rPr>
@@ -4508,7 +4483,7 @@
                           <w:sz w:val="36"/>
                           <w:lang w:val="en-US"/>
                         </w:rPr>
-                        <w:t>2</w:t>
+                        <w:t>3</w:t>
                       </w:r>
                       <w:r>
                         <w:rPr>

</xml_diff>